<commit_message>
plus de blabla dans l'analyse ...
</commit_message>
<xml_diff>
--- a/Documentation/Analyse détaillée/Analyse detailler v2.docx
+++ b/Documentation/Analyse détaillée/Analyse detailler v2.docx
@@ -6517,8 +6517,6 @@
       <w:r>
         <w:t>Page contenant un formulaire accessible seulement si l’utilisateur a été autorisé par l’administrateur.</w:t>
       </w:r>
-      <w:bookmarkStart w:id="12" w:name="_GoBack"/>
-      <w:bookmarkEnd w:id="12"/>
       <w:r>
         <w:br/>
         <w:t>(Maquette)</w:t>
@@ -6541,11 +6539,66 @@
     <w:p/>
     <w:p>
       <w:r>
-        <w:t>(Description)</w:t>
-      </w:r>
+        <w:t>Page permettant de visualiser la liste des utilisateurs et affiche quelques informations comme le nombre de personne abonnées aux publications.</w:t>
+      </w:r>
+    </w:p>
+    <w:p>
       <w:r>
         <w:br/>
-        <w:t>(Maquette)</w:t>
+      </w:r>
+      <w:r>
+        <w:rPr>
+          <w:noProof/>
+          <w:lang w:eastAsia="fr-CA"/>
+        </w:rPr>
+        <w:drawing>
+          <wp:inline distT="0" distB="0" distL="0" distR="0">
+            <wp:extent cx="6311041" cy="3571875"/>
+            <wp:effectExtent l="0" t="0" r="0" b="0"/>
+            <wp:docPr id="38" name="Image 38" descr="C:\Users\1532472\Desktop\Projet_phychologue\Documentation\Analyse détaillée\Maquettes\Admin\gestionUtilisateurs.png"/>
+            <wp:cNvGraphicFramePr>
+              <a:graphicFrameLocks xmlns:a="http://schemas.openxmlformats.org/drawingml/2006/main" noChangeAspect="1"/>
+            </wp:cNvGraphicFramePr>
+            <a:graphic xmlns:a="http://schemas.openxmlformats.org/drawingml/2006/main">
+              <a:graphicData uri="http://schemas.openxmlformats.org/drawingml/2006/picture">
+                <pic:pic xmlns:pic="http://schemas.openxmlformats.org/drawingml/2006/picture">
+                  <pic:nvPicPr>
+                    <pic:cNvPr id="0" name="Picture 1" descr="C:\Users\1532472\Desktop\Projet_phychologue\Documentation\Analyse détaillée\Maquettes\Admin\gestionUtilisateurs.png"/>
+                    <pic:cNvPicPr>
+                      <a:picLocks noChangeAspect="1" noChangeArrowheads="1"/>
+                    </pic:cNvPicPr>
+                  </pic:nvPicPr>
+                  <pic:blipFill>
+                    <a:blip r:embed="rId11" cstate="print">
+                      <a:extLst>
+                        <a:ext uri="{28A0092B-C50C-407E-A947-70E740481C1C}">
+                          <a14:useLocalDpi xmlns:a14="http://schemas.microsoft.com/office/drawing/2010/main" val="0"/>
+                        </a:ext>
+                      </a:extLst>
+                    </a:blip>
+                    <a:srcRect/>
+                    <a:stretch>
+                      <a:fillRect/>
+                    </a:stretch>
+                  </pic:blipFill>
+                  <pic:spPr bwMode="auto">
+                    <a:xfrm>
+                      <a:off x="0" y="0"/>
+                      <a:ext cx="6327614" cy="3581255"/>
+                    </a:xfrm>
+                    <a:prstGeom prst="rect">
+                      <a:avLst/>
+                    </a:prstGeom>
+                    <a:noFill/>
+                    <a:ln>
+                      <a:noFill/>
+                    </a:ln>
+                  </pic:spPr>
+                </pic:pic>
+              </a:graphicData>
+            </a:graphic>
+          </wp:inline>
+        </w:drawing>
       </w:r>
     </w:p>
     <w:p>
@@ -6574,65 +6627,232 @@
         <w:t xml:space="preserve"> ou suppri</w:t>
       </w:r>
       <w:r>
-        <w:t>mer des catégories (que l’on pourra associer aux documents).</w:t>
+        <w:t>mer des catégories (que l’on pourra associer aux documents)</w:t>
+      </w:r>
+      <w:r>
+        <w:t>.</w:t>
       </w:r>
     </w:p>
     <w:p/>
     <w:p>
       <w:r>
-        <w:br w:type="page"/>
-      </w:r>
-    </w:p>
-    <w:p>
-      <w:pPr>
-        <w:pStyle w:val="Titre3"/>
-      </w:pPr>
-      <w:r>
-        <w:lastRenderedPageBreak/>
-        <w:t xml:space="preserve">Gestions des </w:t>
-      </w:r>
-      <w:r>
-        <w:t>rendez-vous</w:t>
+        <w:rPr>
+          <w:noProof/>
+          <w:lang w:eastAsia="fr-CA"/>
+        </w:rPr>
+        <w:drawing>
+          <wp:inline distT="0" distB="0" distL="0" distR="0">
+            <wp:extent cx="6277384" cy="3552825"/>
+            <wp:effectExtent l="0" t="0" r="9525" b="0"/>
+            <wp:docPr id="41" name="Image 41" descr="C:\Users\1532472\Desktop\Projet_phychologue\Documentation\Analyse détaillée\Maquettes\Admin\gestionPublications.png"/>
+            <wp:cNvGraphicFramePr>
+              <a:graphicFrameLocks xmlns:a="http://schemas.openxmlformats.org/drawingml/2006/main" noChangeAspect="1"/>
+            </wp:cNvGraphicFramePr>
+            <a:graphic xmlns:a="http://schemas.openxmlformats.org/drawingml/2006/main">
+              <a:graphicData uri="http://schemas.openxmlformats.org/drawingml/2006/picture">
+                <pic:pic xmlns:pic="http://schemas.openxmlformats.org/drawingml/2006/picture">
+                  <pic:nvPicPr>
+                    <pic:cNvPr id="0" name="Picture 4" descr="C:\Users\1532472\Desktop\Projet_phychologue\Documentation\Analyse détaillée\Maquettes\Admin\gestionPublications.png"/>
+                    <pic:cNvPicPr>
+                      <a:picLocks noChangeAspect="1" noChangeArrowheads="1"/>
+                    </pic:cNvPicPr>
+                  </pic:nvPicPr>
+                  <pic:blipFill>
+                    <a:blip r:embed="rId12" cstate="print">
+                      <a:extLst>
+                        <a:ext uri="{28A0092B-C50C-407E-A947-70E740481C1C}">
+                          <a14:useLocalDpi xmlns:a14="http://schemas.microsoft.com/office/drawing/2010/main" val="0"/>
+                        </a:ext>
+                      </a:extLst>
+                    </a:blip>
+                    <a:srcRect/>
+                    <a:stretch>
+                      <a:fillRect/>
+                    </a:stretch>
+                  </pic:blipFill>
+                  <pic:spPr bwMode="auto">
+                    <a:xfrm>
+                      <a:off x="0" y="0"/>
+                      <a:ext cx="6278413" cy="3553407"/>
+                    </a:xfrm>
+                    <a:prstGeom prst="rect">
+                      <a:avLst/>
+                    </a:prstGeom>
+                    <a:noFill/>
+                    <a:ln>
+                      <a:noFill/>
+                    </a:ln>
+                  </pic:spPr>
+                </pic:pic>
+              </a:graphicData>
+            </a:graphic>
+          </wp:inline>
+        </w:drawing>
       </w:r>
     </w:p>
     <w:p/>
     <w:p>
       <w:r>
-        <w:t xml:space="preserve">Page accessible par l’administrateur permettant de visualiser et confirmer les rendez-vous. </w:t>
-      </w:r>
-      <w:r>
-        <w:br/>
-        <w:t>(Maquette)</w:t>
+        <w:br w:type="page"/>
       </w:r>
     </w:p>
     <w:p>
       <w:pPr>
-        <w:spacing w:line="360" w:lineRule="auto"/>
-      </w:pPr>
-      <w:r>
-        <w:br w:type="page"/>
-      </w:r>
-    </w:p>
-    <w:p>
-      <w:pPr>
         <w:pStyle w:val="Titre3"/>
       </w:pPr>
       <w:r>
         <w:lastRenderedPageBreak/>
-        <w:t>Gestion des prises de contact</w:t>
+        <w:t xml:space="preserve">Gestions des </w:t>
+      </w:r>
+      <w:r>
+        <w:t>rendez-vous</w:t>
       </w:r>
     </w:p>
     <w:p/>
     <w:p>
       <w:r>
+        <w:t xml:space="preserve">Page accessible par l’administrateur permettant de visualiser et confirmer les rendez-vous. </w:t>
+      </w:r>
+    </w:p>
+    <w:p>
+      <w:r>
+        <w:br/>
+      </w:r>
+      <w:r>
+        <w:rPr>
+          <w:noProof/>
+          <w:lang w:eastAsia="fr-CA"/>
+        </w:rPr>
+        <w:drawing>
+          <wp:inline distT="0" distB="0" distL="0" distR="0">
+            <wp:extent cx="6327872" cy="3581400"/>
+            <wp:effectExtent l="0" t="0" r="0" b="0"/>
+            <wp:docPr id="43" name="Image 43" descr="C:\Users\1532472\Desktop\Projet_phychologue\Documentation\Analyse détaillée\Maquettes\Admin\gestionRDV.png"/>
+            <wp:cNvGraphicFramePr>
+              <a:graphicFrameLocks xmlns:a="http://schemas.openxmlformats.org/drawingml/2006/main" noChangeAspect="1"/>
+            </wp:cNvGraphicFramePr>
+            <a:graphic xmlns:a="http://schemas.openxmlformats.org/drawingml/2006/main">
+              <a:graphicData uri="http://schemas.openxmlformats.org/drawingml/2006/picture">
+                <pic:pic xmlns:pic="http://schemas.openxmlformats.org/drawingml/2006/picture">
+                  <pic:nvPicPr>
+                    <pic:cNvPr id="0" name="Picture 6" descr="C:\Users\1532472\Desktop\Projet_phychologue\Documentation\Analyse détaillée\Maquettes\Admin\gestionRDV.png"/>
+                    <pic:cNvPicPr>
+                      <a:picLocks noChangeAspect="1" noChangeArrowheads="1"/>
+                    </pic:cNvPicPr>
+                  </pic:nvPicPr>
+                  <pic:blipFill>
+                    <a:blip r:embed="rId13" cstate="print">
+                      <a:extLst>
+                        <a:ext uri="{28A0092B-C50C-407E-A947-70E740481C1C}">
+                          <a14:useLocalDpi xmlns:a14="http://schemas.microsoft.com/office/drawing/2010/main" val="0"/>
+                        </a:ext>
+                      </a:extLst>
+                    </a:blip>
+                    <a:srcRect/>
+                    <a:stretch>
+                      <a:fillRect/>
+                    </a:stretch>
+                  </pic:blipFill>
+                  <pic:spPr bwMode="auto">
+                    <a:xfrm>
+                      <a:off x="0" y="0"/>
+                      <a:ext cx="6335589" cy="3585768"/>
+                    </a:xfrm>
+                    <a:prstGeom prst="rect">
+                      <a:avLst/>
+                    </a:prstGeom>
+                    <a:noFill/>
+                    <a:ln>
+                      <a:noFill/>
+                    </a:ln>
+                  </pic:spPr>
+                </pic:pic>
+              </a:graphicData>
+            </a:graphic>
+          </wp:inline>
+        </w:drawing>
+      </w:r>
+    </w:p>
+    <w:p>
+      <w:pPr>
+        <w:spacing w:line="360" w:lineRule="auto"/>
+      </w:pPr>
+      <w:r>
+        <w:br w:type="page"/>
+      </w:r>
+    </w:p>
+    <w:p>
+      <w:pPr>
+        <w:pStyle w:val="Titre3"/>
+      </w:pPr>
+      <w:r>
+        <w:lastRenderedPageBreak/>
+        <w:t>Gestion des prises de contact</w:t>
+      </w:r>
+    </w:p>
+    <w:p/>
+    <w:p>
+      <w:r>
         <w:t xml:space="preserve">Page contenant un formulaire simple permettant </w:t>
       </w:r>
       <w:r>
         <w:t>d’initier un contact avec le psychologue.</w:t>
       </w:r>
-      <w:r>
-        <w:br/>
-        <w:t>(Maquette)</w:t>
+    </w:p>
+    <w:p>
+      <w:r>
+        <w:rPr>
+          <w:noProof/>
+          <w:lang w:eastAsia="fr-CA"/>
+        </w:rPr>
+        <w:drawing>
+          <wp:inline distT="0" distB="0" distL="0" distR="0">
+            <wp:extent cx="6395190" cy="3619500"/>
+            <wp:effectExtent l="0" t="0" r="5715" b="0"/>
+            <wp:docPr id="46" name="Image 46" descr="C:\Users\1532472\Desktop\Projet_phychologue\Documentation\Analyse détaillée\Maquettes\Admin\gestionContacts.png"/>
+            <wp:cNvGraphicFramePr>
+              <a:graphicFrameLocks xmlns:a="http://schemas.openxmlformats.org/drawingml/2006/main" noChangeAspect="1"/>
+            </wp:cNvGraphicFramePr>
+            <a:graphic xmlns:a="http://schemas.openxmlformats.org/drawingml/2006/main">
+              <a:graphicData uri="http://schemas.openxmlformats.org/drawingml/2006/picture">
+                <pic:pic xmlns:pic="http://schemas.openxmlformats.org/drawingml/2006/picture">
+                  <pic:nvPicPr>
+                    <pic:cNvPr id="0" name="Picture 9" descr="C:\Users\1532472\Desktop\Projet_phychologue\Documentation\Analyse détaillée\Maquettes\Admin\gestionContacts.png"/>
+                    <pic:cNvPicPr>
+                      <a:picLocks noChangeAspect="1" noChangeArrowheads="1"/>
+                    </pic:cNvPicPr>
+                  </pic:nvPicPr>
+                  <pic:blipFill>
+                    <a:blip r:embed="rId14" cstate="print">
+                      <a:extLst>
+                        <a:ext uri="{28A0092B-C50C-407E-A947-70E740481C1C}">
+                          <a14:useLocalDpi xmlns:a14="http://schemas.microsoft.com/office/drawing/2010/main" val="0"/>
+                        </a:ext>
+                      </a:extLst>
+                    </a:blip>
+                    <a:srcRect/>
+                    <a:stretch>
+                      <a:fillRect/>
+                    </a:stretch>
+                  </pic:blipFill>
+                  <pic:spPr bwMode="auto">
+                    <a:xfrm>
+                      <a:off x="0" y="0"/>
+                      <a:ext cx="6399942" cy="3622190"/>
+                    </a:xfrm>
+                    <a:prstGeom prst="rect">
+                      <a:avLst/>
+                    </a:prstGeom>
+                    <a:noFill/>
+                    <a:ln>
+                      <a:noFill/>
+                    </a:ln>
+                  </pic:spPr>
+                </pic:pic>
+              </a:graphicData>
+            </a:graphic>
+          </wp:inline>
+        </w:drawing>
       </w:r>
       <w:r>
         <w:t xml:space="preserve"> </w:t>
@@ -6669,6 +6889,8 @@
       <w:r>
         <w:t>Pages contenant la liste des modules, une courte descriptions de chaque module et un interrupteur permettant de les activer ou les désactiver.</w:t>
       </w:r>
+      <w:bookmarkStart w:id="12" w:name="_GoBack"/>
+      <w:bookmarkEnd w:id="12"/>
       <w:r>
         <w:br/>
         <w:t>(Maquette)</w:t>
@@ -6717,7 +6939,7 @@
                     <pic:cNvPicPr/>
                   </pic:nvPicPr>
                   <pic:blipFill>
-                    <a:blip r:embed="rId11"/>
+                    <a:blip r:embed="rId15"/>
                     <a:stretch>
                       <a:fillRect/>
                     </a:stretch>
@@ -8414,8 +8636,8 @@
     </w:p>
     <w:p/>
     <w:sectPr>
-      <w:headerReference w:type="default" r:id="rId12"/>
-      <w:footerReference w:type="default" r:id="rId13"/>
+      <w:headerReference w:type="default" r:id="rId16"/>
+      <w:footerReference w:type="default" r:id="rId17"/>
       <w:pgSz w:w="12240" w:h="15840"/>
       <w:pgMar w:top="1440" w:right="1800" w:bottom="1440" w:left="1800" w:header="708" w:footer="708" w:gutter="0"/>
       <w:pgNumType w:start="0" w:chapStyle="1"/>
@@ -8528,7 +8750,7 @@
             <w:sz w:val="24"/>
             <w:szCs w:val="24"/>
           </w:rPr>
-          <w:t>21</w:t>
+          <w:t>17</w:t>
         </w:r>
         <w:r>
           <w:rPr>
@@ -11281,12 +11503,12 @@
   <w:rsids>
     <w:rsidRoot w:val="000170C1"/>
     <w:rsid w:val="000170C1"/>
+    <w:rsid w:val="004F2F7B"/>
     <w:rsid w:val="00536928"/>
     <w:rsid w:val="005D6D5F"/>
     <w:rsid w:val="006A1F1D"/>
     <w:rsid w:val="006B24EF"/>
     <w:rsid w:val="00BA4D7B"/>
-    <w:rsid w:val="00C85AB3"/>
     <w:rsid w:val="00DE7D24"/>
     <w:rsid w:val="00E4782F"/>
     <w:rsid w:val="00E9394E"/>
@@ -12049,7 +12271,7 @@
 </file>
 
 <file path=customXml/itemProps2.xml><?xml version="1.0" encoding="utf-8"?>
-<ds:datastoreItem xmlns:ds="http://schemas.openxmlformats.org/officeDocument/2006/customXml" ds:itemID="{A3ECCA28-6504-42AA-B10C-FEA30EBC446F}">
+<ds:datastoreItem xmlns:ds="http://schemas.openxmlformats.org/officeDocument/2006/customXml" ds:itemID="{80DB6101-1FC4-48AC-AECD-106270C6AF51}">
   <ds:schemaRefs>
     <ds:schemaRef ds:uri="http://schemas.openxmlformats.org/officeDocument/2006/bibliography"/>
   </ds:schemaRefs>

</xml_diff>